<commit_message>
- start implementing GX spoiler
</commit_message>
<xml_diff>
--- a/Notizen TSE 3D PTB.docx
+++ b/Notizen TSE 3D PTB.docx
@@ -60,16 +60,12 @@
                       <wps:txbx>
                         <w:txbxContent>
                           <w:p>
-                            <w:pPr>
-                              <w:pStyle w:val="berschrift1Zchn"/>
-                            </w:pPr>
                             <w:r>
                               <w:t>Simulated signal looks weird?</w:t>
                             </w:r>
                           </w:p>
                           <w:p>
                             <w:pPr>
-                              <w:pStyle w:val="berschrift1Zchn"/>
                               <w:numPr>
                                 <w:ilvl w:val="0"/>
                                 <w:numId w:val="2"/>
@@ -296,7 +292,7 @@
           <w:noProof/>
         </w:rPr>
         <w:drawing>
-          <wp:anchor distT="0" distB="0" distL="114300" distR="114300" simplePos="0" relativeHeight="251658240" behindDoc="1" locked="0" layoutInCell="1" allowOverlap="1" wp14:anchorId="07998629" wp14:editId="2DC05B98">
+          <wp:anchor distT="0" distB="0" distL="114300" distR="114300" simplePos="0" relativeHeight="251658240" behindDoc="1" locked="0" layoutInCell="1" allowOverlap="1" wp14:anchorId="07998629" wp14:editId="247FEB66">
             <wp:simplePos x="0" y="0"/>
             <wp:positionH relativeFrom="column">
               <wp:posOffset>4029075</wp:posOffset>
@@ -537,6 +533,9 @@
       <w:r>
         <w:t>kspace center is never acquired. Problem?</w:t>
       </w:r>
+      <w:r>
+        <w:t xml:space="preserve"> sollte zumindest in ky richtung wo gap am größten ist.</w:t>
+      </w:r>
     </w:p>
     <w:p>
       <w:r>
@@ -613,6 +612,23 @@
     </w:p>
     <w:p>
       <w:r>
+        <w:t>Gy</w:t>
+      </w:r>
+    </w:p>
+    <w:p>
+      <w:pPr>
+        <w:pStyle w:val="Listenabsatz"/>
+        <w:numPr>
+          <w:ilvl w:val="0"/>
+          <w:numId w:val="1"/>
+        </w:numPr>
+      </w:pPr>
+      <w:r>
+        <w:t>kpspace Zentrum in y richtung nicht gesampled</w:t>
+      </w:r>
+    </w:p>
+    <w:p>
+      <w:r>
         <w:t>k</w:t>
       </w:r>
       <w:r>
@@ -620,6 +636,27 @@
       </w:r>
       <w:r>
         <w:t>pace ordering is not in-out but out-in.</w:t>
+      </w:r>
+      <w:r>
+        <w:t xml:space="preserve"> Ordung sollte sein:</w:t>
+      </w:r>
+    </w:p>
+    <w:p>
+      <w:r>
+        <w:t>Train 1: 0 7 14 21 ...</w:t>
+      </w:r>
+    </w:p>
+    <w:p>
+      <w:r>
+        <w:t>Train 2: 1 8 15 22 ...</w:t>
+      </w:r>
+    </w:p>
+    <w:p>
+      <w:r>
+        <w:t>Train 3: 2 9 16 23</w:t>
+      </w:r>
+      <w:r>
+        <w:t>...</w:t>
       </w:r>
     </w:p>
     <w:p>
@@ -1767,6 +1804,7 @@
   <w:style w:type="character" w:default="1" w:styleId="Absatz-Standardschriftart">
     <w:name w:val="Default Paragraph Font"/>
     <w:uiPriority w:val="1"/>
+    <w:semiHidden/>
     <w:unhideWhenUsed/>
   </w:style>
   <w:style w:type="table" w:default="1" w:styleId="NormaleTabelle">

</xml_diff>

<commit_message>
- changed sequence setting, n_pe, BW, etl,... - fixed bug for dummies
</commit_message>
<xml_diff>
--- a/Notizen TSE 3D PTB.docx
+++ b/Notizen TSE 3D PTB.docx
@@ -105,16 +105,12 @@
                 <v:textbox style="mso-fit-shape-to-text:t" inset="0,0,0,0">
                   <w:txbxContent>
                     <w:p>
-                      <w:pPr>
-                        <w:pStyle w:val="berschrift1Zchn"/>
-                      </w:pPr>
                       <w:r>
                         <w:t>Simulated signal looks weird?</w:t>
                       </w:r>
                     </w:p>
                     <w:p>
                       <w:pPr>
-                        <w:pStyle w:val="berschrift1Zchn"/>
                         <w:numPr>
                           <w:ilvl w:val="0"/>
                           <w:numId w:val="2"/>
@@ -292,7 +288,7 @@
           <w:noProof/>
         </w:rPr>
         <w:drawing>
-          <wp:anchor distT="0" distB="0" distL="114300" distR="114300" simplePos="0" relativeHeight="251658240" behindDoc="1" locked="0" layoutInCell="1" allowOverlap="1" wp14:anchorId="07998629" wp14:editId="247FEB66">
+          <wp:anchor distT="0" distB="0" distL="114300" distR="114300" simplePos="0" relativeHeight="251658240" behindDoc="1" locked="0" layoutInCell="1" allowOverlap="1" wp14:anchorId="07998629" wp14:editId="5EB0C575">
             <wp:simplePos x="0" y="0"/>
             <wp:positionH relativeFrom="column">
               <wp:posOffset>4029075</wp:posOffset>
@@ -531,23 +527,15 @@
     </w:p>
     <w:p>
       <w:r>
-        <w:t>kspace center is never acquired. Problem?</w:t>
-      </w:r>
-      <w:r>
-        <w:t xml:space="preserve"> sollte zumindest in ky richtung wo gap am größten ist.</w:t>
-      </w:r>
-    </w:p>
-    <w:p>
-      <w:r>
         <w:rPr>
           <w:noProof/>
         </w:rPr>
         <w:lastRenderedPageBreak/>
         <w:drawing>
-          <wp:inline distT="0" distB="0" distL="0" distR="0" wp14:anchorId="4CC13947" wp14:editId="1C3F939E">
-            <wp:extent cx="5731510" cy="4019550"/>
+          <wp:inline distT="0" distB="0" distL="0" distR="0" wp14:anchorId="238D214A" wp14:editId="03023461">
+            <wp:extent cx="5731510" cy="4271010"/>
             <wp:effectExtent l="0" t="0" r="2540" b="0"/>
-            <wp:docPr id="523527438" name="Grafik 1" descr="Ein Bild, das Text, Screenshot, Diagramm, Farbigkeit enthält.&#10;&#10;Automatisch generierte Beschreibung"/>
+            <wp:docPr id="32590313" name="Grafik 1" descr="Ein Bild, das Text, Screenshot, Diagramm, Farbigkeit enthält.&#10;&#10;Automatisch generierte Beschreibung"/>
             <wp:cNvGraphicFramePr>
               <a:graphicFrameLocks xmlns:a="http://schemas.openxmlformats.org/drawingml/2006/main" noChangeAspect="1"/>
             </wp:cNvGraphicFramePr>
@@ -555,7 +543,7 @@
               <a:graphicData uri="http://schemas.openxmlformats.org/drawingml/2006/picture">
                 <pic:pic xmlns:pic="http://schemas.openxmlformats.org/drawingml/2006/picture">
                   <pic:nvPicPr>
-                    <pic:cNvPr id="523527438" name="Grafik 1" descr="Ein Bild, das Text, Screenshot, Diagramm, Farbigkeit enthält.&#10;&#10;Automatisch generierte Beschreibung"/>
+                    <pic:cNvPr id="32590313" name="Grafik 1" descr="Ein Bild, das Text, Screenshot, Diagramm, Farbigkeit enthält.&#10;&#10;Automatisch generierte Beschreibung"/>
                     <pic:cNvPicPr/>
                   </pic:nvPicPr>
                   <pic:blipFill>
@@ -567,7 +555,7 @@
                   <pic:spPr>
                     <a:xfrm>
                       <a:off x="0" y="0"/>
-                      <a:ext cx="5731510" cy="4019550"/>
+                      <a:ext cx="5731510" cy="4271010"/>
                     </a:xfrm>
                     <a:prstGeom prst="rect">
                       <a:avLst/>
@@ -580,6 +568,11 @@
         </w:drawing>
       </w:r>
     </w:p>
+    <w:p>
+      <w:r>
+        <w:t>Numerical brain</w:t>
+      </w:r>
+    </w:p>
     <w:p/>
     <w:p>
       <w:r>
@@ -593,8 +586,14 @@
           <w:ilvl w:val="0"/>
           <w:numId w:val="1"/>
         </w:numPr>
-      </w:pPr>
-      <w:r>
+        <w:rPr>
+          <w:strike/>
+        </w:rPr>
+      </w:pPr>
+      <w:r>
+        <w:rPr>
+          <w:strike/>
+        </w:rPr>
         <w:t>Spoiler um 180° Puls fehlt um z.B. FID nach 180° zu unterdrücken</w:t>
       </w:r>
     </w:p>
@@ -605,9 +604,39 @@
           <w:ilvl w:val="0"/>
           <w:numId w:val="1"/>
         </w:numPr>
-      </w:pPr>
-      <w:r>
-        <w:t>Spoiler nach ADC fehlt um restliche transversale Magnetisierung zu entfernen</w:t>
+        <w:rPr>
+          <w:strike/>
+        </w:rPr>
+      </w:pPr>
+      <w:r>
+        <w:rPr>
+          <w:strike/>
+        </w:rPr>
+        <w:t>Spoiler nach</w:t>
+      </w:r>
+      <w:r>
+        <w:rPr>
+          <w:strike/>
+        </w:rPr>
+        <w:t xml:space="preserve"> letztem</w:t>
+      </w:r>
+      <w:r>
+        <w:rPr>
+          <w:strike/>
+        </w:rPr>
+        <w:t xml:space="preserve"> ADC</w:t>
+      </w:r>
+      <w:r>
+        <w:rPr>
+          <w:strike/>
+        </w:rPr>
+        <w:t xml:space="preserve"> im Echotrain</w:t>
+      </w:r>
+      <w:r>
+        <w:rPr>
+          <w:strike/>
+        </w:rPr>
+        <w:t xml:space="preserve"> fehlt um restliche transversale Magnetisierung zu entfernen</w:t>
       </w:r>
     </w:p>
     <w:p>
@@ -626,6 +655,22 @@
       <w:r>
         <w:t>kpspace Zentrum in y richtung nicht gesampled</w:t>
       </w:r>
+      <w:r>
+        <w:t xml:space="preserve"> -&gt; kein Einfluss</w:t>
+      </w:r>
+    </w:p>
+    <w:p>
+      <w:pPr>
+        <w:rPr>
+          <w:strike/>
+        </w:rPr>
+      </w:pPr>
+      <w:r>
+        <w:rPr>
+          <w:strike/>
+        </w:rPr>
+        <w:t>TRfill für Dummies muss außerhalb der Schleife.</w:t>
+      </w:r>
     </w:p>
     <w:p>
       <w:r>
@@ -661,7 +706,15 @@
     </w:p>
     <w:p>
       <w:r>
-        <w:t>how are 100 pe steps with etl of 16 handled? 100/16 = 6.25 -&gt; ceil() -&gt; 7</w:t>
+        <w:t xml:space="preserve">how are 100 pe steps with etl of 16 handled? 100/16 = 6.25 -&gt; </w:t>
+      </w:r>
+      <w:proofErr w:type="gramStart"/>
+      <w:r>
+        <w:t>ceil(</w:t>
+      </w:r>
+      <w:proofErr w:type="gramEnd"/>
+      <w:r>
+        <w:t>) -&gt; 7</w:t>
       </w:r>
     </w:p>
     <w:p>
@@ -680,6 +733,7 @@
     </w:p>
     <w:p>
       <w:r>
+        <w:lastRenderedPageBreak/>
         <w:t>Gradient optimization (slicing)</w:t>
       </w:r>
     </w:p>
@@ -917,10 +971,10 @@
         </w:rPr>
         <w:lastRenderedPageBreak/>
         <w:drawing>
-          <wp:inline distT="0" distB="0" distL="0" distR="0" wp14:anchorId="6241A191" wp14:editId="45A46BDF">
-            <wp:extent cx="5705475" cy="4019550"/>
-            <wp:effectExtent l="0" t="0" r="9525" b="0"/>
-            <wp:docPr id="81123895" name="Grafik 1" descr="Ein Bild, das Text, Diagramm, Screenshot, Kreis enthält.&#10;&#10;Automatisch generierte Beschreibung"/>
+          <wp:inline distT="0" distB="0" distL="0" distR="0" wp14:anchorId="3D2E7153" wp14:editId="381FBEE3">
+            <wp:extent cx="5600700" cy="3886200"/>
+            <wp:effectExtent l="0" t="0" r="0" b="0"/>
+            <wp:docPr id="696578205" name="Grafik 1" descr="Ein Bild, das Text, Screenshot, Diagramm, Farbigkeit enthält.&#10;&#10;Automatisch generierte Beschreibung"/>
             <wp:cNvGraphicFramePr>
               <a:graphicFrameLocks xmlns:a="http://schemas.openxmlformats.org/drawingml/2006/main" noChangeAspect="1"/>
             </wp:cNvGraphicFramePr>
@@ -928,7 +982,7 @@
               <a:graphicData uri="http://schemas.openxmlformats.org/drawingml/2006/picture">
                 <pic:pic xmlns:pic="http://schemas.openxmlformats.org/drawingml/2006/picture">
                   <pic:nvPicPr>
-                    <pic:cNvPr id="81123895" name="Grafik 1" descr="Ein Bild, das Text, Diagramm, Screenshot, Kreis enthält.&#10;&#10;Automatisch generierte Beschreibung"/>
+                    <pic:cNvPr id="696578205" name="Grafik 1" descr="Ein Bild, das Text, Screenshot, Diagramm, Farbigkeit enthält.&#10;&#10;Automatisch generierte Beschreibung"/>
                     <pic:cNvPicPr/>
                   </pic:nvPicPr>
                   <pic:blipFill>
@@ -940,7 +994,7 @@
                   <pic:spPr>
                     <a:xfrm>
                       <a:off x="0" y="0"/>
-                      <a:ext cx="5705475" cy="4019550"/>
+                      <a:ext cx="5600700" cy="3886200"/>
                     </a:xfrm>
                     <a:prstGeom prst="rect">
                       <a:avLst/>

</xml_diff>

<commit_message>
- added analyze_sequence to main script
</commit_message>
<xml_diff>
--- a/Notizen TSE 3D PTB.docx
+++ b/Notizen TSE 3D PTB.docx
@@ -438,8 +438,13 @@
     </w:p>
     <w:p>
       <w:r>
-        <w:t>1 Echotrain</w:t>
-      </w:r>
+        <w:t xml:space="preserve">1 </w:t>
+      </w:r>
+      <w:proofErr w:type="spellStart"/>
+      <w:r>
+        <w:t>Echotrain</w:t>
+      </w:r>
+      <w:proofErr w:type="spellEnd"/>
     </w:p>
     <w:p>
       <w:r>
@@ -532,10 +537,10 @@
         </w:rPr>
         <w:lastRenderedPageBreak/>
         <w:drawing>
-          <wp:inline distT="0" distB="0" distL="0" distR="0" wp14:anchorId="6D2A42BF" wp14:editId="094F7B19">
+          <wp:inline distT="0" distB="0" distL="0" distR="0" wp14:anchorId="6D2A42BF" wp14:editId="43500186">
             <wp:extent cx="5591175" cy="4238625"/>
             <wp:effectExtent l="0" t="0" r="9525" b="9525"/>
-            <wp:docPr id="1448138669" name="Grafik 1"/>
+            <wp:docPr id="1448138669" name="Grafik 1" descr="Ein Bild, das Text, Screenshot, Diagramm, Farbigkeit enthält.&#10;&#10;Automatisch generierte Beschreibung"/>
             <wp:cNvGraphicFramePr>
               <a:graphicFrameLocks xmlns:a="http://schemas.openxmlformats.org/drawingml/2006/main" noChangeAspect="1"/>
             </wp:cNvGraphicFramePr>
@@ -543,7 +548,7 @@
               <a:graphicData uri="http://schemas.openxmlformats.org/drawingml/2006/picture">
                 <pic:pic xmlns:pic="http://schemas.openxmlformats.org/drawingml/2006/picture">
                   <pic:nvPicPr>
-                    <pic:cNvPr id="1448138669" name=""/>
+                    <pic:cNvPr id="1448138669" name="Grafik 1" descr="Ein Bild, das Text, Screenshot, Diagramm, Farbigkeit enthält.&#10;&#10;Automatisch generierte Beschreibung"/>
                     <pic:cNvPicPr/>
                   </pic:nvPicPr>
                   <pic:blipFill>
@@ -594,8 +599,72 @@
         <w:rPr>
           <w:strike/>
         </w:rPr>
-        <w:t>Spoiler um 180° Puls fehlt um z.B. FID nach 180° zu unterdrücken</w:t>
-      </w:r>
+        <w:t xml:space="preserve">Spoiler um 180° Puls </w:t>
+      </w:r>
+      <w:proofErr w:type="spellStart"/>
+      <w:r>
+        <w:rPr>
+          <w:strike/>
+        </w:rPr>
+        <w:t>fehlt</w:t>
+      </w:r>
+      <w:proofErr w:type="spellEnd"/>
+      <w:r>
+        <w:rPr>
+          <w:strike/>
+        </w:rPr>
+        <w:t xml:space="preserve"> um </w:t>
+      </w:r>
+      <w:proofErr w:type="spellStart"/>
+      <w:r>
+        <w:rPr>
+          <w:strike/>
+        </w:rPr>
+        <w:t>z.B.</w:t>
+      </w:r>
+      <w:proofErr w:type="spellEnd"/>
+      <w:r>
+        <w:rPr>
+          <w:strike/>
+        </w:rPr>
+        <w:t xml:space="preserve"> FID </w:t>
+      </w:r>
+      <w:proofErr w:type="spellStart"/>
+      <w:r>
+        <w:rPr>
+          <w:strike/>
+        </w:rPr>
+        <w:t>nach</w:t>
+      </w:r>
+      <w:proofErr w:type="spellEnd"/>
+      <w:r>
+        <w:rPr>
+          <w:strike/>
+        </w:rPr>
+        <w:t xml:space="preserve"> 180° </w:t>
+      </w:r>
+      <w:proofErr w:type="spellStart"/>
+      <w:r>
+        <w:rPr>
+          <w:strike/>
+        </w:rPr>
+        <w:t>zu</w:t>
+      </w:r>
+      <w:proofErr w:type="spellEnd"/>
+      <w:r>
+        <w:rPr>
+          <w:strike/>
+        </w:rPr>
+        <w:t xml:space="preserve"> </w:t>
+      </w:r>
+      <w:proofErr w:type="spellStart"/>
+      <w:r>
+        <w:rPr>
+          <w:strike/>
+        </w:rPr>
+        <w:t>unterdrücken</w:t>
+      </w:r>
+      <w:proofErr w:type="spellEnd"/>
     </w:p>
     <w:p>
       <w:pPr>
@@ -612,14 +681,30 @@
         <w:rPr>
           <w:strike/>
         </w:rPr>
-        <w:t>Spoiler nach</w:t>
-      </w:r>
-      <w:r>
-        <w:rPr>
-          <w:strike/>
-        </w:rPr>
-        <w:t xml:space="preserve"> letztem</w:t>
-      </w:r>
+        <w:t xml:space="preserve">Spoiler </w:t>
+      </w:r>
+      <w:proofErr w:type="spellStart"/>
+      <w:r>
+        <w:rPr>
+          <w:strike/>
+        </w:rPr>
+        <w:t>nach</w:t>
+      </w:r>
+      <w:proofErr w:type="spellEnd"/>
+      <w:r>
+        <w:rPr>
+          <w:strike/>
+        </w:rPr>
+        <w:t xml:space="preserve"> </w:t>
+      </w:r>
+      <w:proofErr w:type="spellStart"/>
+      <w:r>
+        <w:rPr>
+          <w:strike/>
+        </w:rPr>
+        <w:t>letztem</w:t>
+      </w:r>
+      <w:proofErr w:type="spellEnd"/>
       <w:r>
         <w:rPr>
           <w:strike/>
@@ -630,19 +715,121 @@
         <w:rPr>
           <w:strike/>
         </w:rPr>
-        <w:t xml:space="preserve"> im Echotrain</w:t>
-      </w:r>
-      <w:r>
-        <w:rPr>
-          <w:strike/>
-        </w:rPr>
-        <w:t xml:space="preserve"> fehlt um restliche transversale Magnetisierung zu entfernen</w:t>
-      </w:r>
-    </w:p>
-    <w:p>
+        <w:t xml:space="preserve"> </w:t>
+      </w:r>
+      <w:proofErr w:type="spellStart"/>
+      <w:r>
+        <w:rPr>
+          <w:strike/>
+        </w:rPr>
+        <w:t>im</w:t>
+      </w:r>
+      <w:proofErr w:type="spellEnd"/>
+      <w:r>
+        <w:rPr>
+          <w:strike/>
+        </w:rPr>
+        <w:t xml:space="preserve"> </w:t>
+      </w:r>
+      <w:proofErr w:type="spellStart"/>
+      <w:r>
+        <w:rPr>
+          <w:strike/>
+        </w:rPr>
+        <w:t>Echotrain</w:t>
+      </w:r>
+      <w:proofErr w:type="spellEnd"/>
+      <w:r>
+        <w:rPr>
+          <w:strike/>
+        </w:rPr>
+        <w:t xml:space="preserve"> </w:t>
+      </w:r>
+      <w:proofErr w:type="spellStart"/>
+      <w:r>
+        <w:rPr>
+          <w:strike/>
+        </w:rPr>
+        <w:t>fehlt</w:t>
+      </w:r>
+      <w:proofErr w:type="spellEnd"/>
+      <w:r>
+        <w:rPr>
+          <w:strike/>
+        </w:rPr>
+        <w:t xml:space="preserve"> um </w:t>
+      </w:r>
+      <w:proofErr w:type="spellStart"/>
+      <w:r>
+        <w:rPr>
+          <w:strike/>
+        </w:rPr>
+        <w:t>restliche</w:t>
+      </w:r>
+      <w:proofErr w:type="spellEnd"/>
+      <w:r>
+        <w:rPr>
+          <w:strike/>
+        </w:rPr>
+        <w:t xml:space="preserve"> </w:t>
+      </w:r>
+      <w:proofErr w:type="spellStart"/>
+      <w:r>
+        <w:rPr>
+          <w:strike/>
+        </w:rPr>
+        <w:t>transversale</w:t>
+      </w:r>
+      <w:proofErr w:type="spellEnd"/>
+      <w:r>
+        <w:rPr>
+          <w:strike/>
+        </w:rPr>
+        <w:t xml:space="preserve"> </w:t>
+      </w:r>
+      <w:proofErr w:type="spellStart"/>
+      <w:r>
+        <w:rPr>
+          <w:strike/>
+        </w:rPr>
+        <w:t>Magnetisierung</w:t>
+      </w:r>
+      <w:proofErr w:type="spellEnd"/>
+      <w:r>
+        <w:rPr>
+          <w:strike/>
+        </w:rPr>
+        <w:t xml:space="preserve"> </w:t>
+      </w:r>
+      <w:proofErr w:type="spellStart"/>
+      <w:r>
+        <w:rPr>
+          <w:strike/>
+        </w:rPr>
+        <w:t>zu</w:t>
+      </w:r>
+      <w:proofErr w:type="spellEnd"/>
+      <w:r>
+        <w:rPr>
+          <w:strike/>
+        </w:rPr>
+        <w:t xml:space="preserve"> </w:t>
+      </w:r>
+      <w:proofErr w:type="spellStart"/>
+      <w:r>
+        <w:rPr>
+          <w:strike/>
+        </w:rPr>
+        <w:t>entfernen</w:t>
+      </w:r>
+      <w:proofErr w:type="spellEnd"/>
+    </w:p>
+    <w:p>
+      <w:proofErr w:type="spellStart"/>
       <w:r>
         <w:t>Gy</w:t>
       </w:r>
+      <w:proofErr w:type="spellEnd"/>
     </w:p>
     <w:p>
       <w:pPr>
@@ -652,24 +839,99 @@
           <w:numId w:val="1"/>
         </w:numPr>
       </w:pPr>
-      <w:r>
-        <w:t>kpspace Zentrum in y richtung nicht gesampled</w:t>
-      </w:r>
-      <w:r>
-        <w:t xml:space="preserve"> -&gt; kein Einfluss</w:t>
-      </w:r>
-    </w:p>
-    <w:p>
-      <w:pPr>
-        <w:rPr>
-          <w:strike/>
-        </w:rPr>
-      </w:pPr>
-      <w:r>
-        <w:rPr>
-          <w:strike/>
-        </w:rPr>
-        <w:t>TRfill für Dummies muss außerhalb der Schleife.</w:t>
+      <w:proofErr w:type="spellStart"/>
+      <w:r>
+        <w:t>kpspace</w:t>
+      </w:r>
+      <w:proofErr w:type="spellEnd"/>
+      <w:r>
+        <w:t xml:space="preserve"> Zentrum in y </w:t>
+      </w:r>
+      <w:proofErr w:type="spellStart"/>
+      <w:r>
+        <w:t>richtung</w:t>
+      </w:r>
+      <w:proofErr w:type="spellEnd"/>
+      <w:r>
+        <w:t xml:space="preserve"> </w:t>
+      </w:r>
+      <w:proofErr w:type="spellStart"/>
+      <w:r>
+        <w:t>nicht</w:t>
+      </w:r>
+      <w:proofErr w:type="spellEnd"/>
+      <w:r>
+        <w:t xml:space="preserve"> </w:t>
+      </w:r>
+      <w:proofErr w:type="spellStart"/>
+      <w:r>
+        <w:t>gesampled</w:t>
+      </w:r>
+      <w:proofErr w:type="spellEnd"/>
+      <w:r>
+        <w:t xml:space="preserve"> -&gt; </w:t>
+      </w:r>
+      <w:proofErr w:type="spellStart"/>
+      <w:r>
+        <w:t>kein</w:t>
+      </w:r>
+      <w:proofErr w:type="spellEnd"/>
+      <w:r>
+        <w:t xml:space="preserve"> </w:t>
+      </w:r>
+      <w:proofErr w:type="spellStart"/>
+      <w:r>
+        <w:t>Einfluss</w:t>
+      </w:r>
+      <w:proofErr w:type="spellEnd"/>
+    </w:p>
+    <w:p>
+      <w:pPr>
+        <w:rPr>
+          <w:strike/>
+        </w:rPr>
+      </w:pPr>
+      <w:proofErr w:type="spellStart"/>
+      <w:r>
+        <w:rPr>
+          <w:strike/>
+        </w:rPr>
+        <w:t>TRfill</w:t>
+      </w:r>
+      <w:proofErr w:type="spellEnd"/>
+      <w:r>
+        <w:rPr>
+          <w:strike/>
+        </w:rPr>
+        <w:t xml:space="preserve"> für Dummies muss </w:t>
+      </w:r>
+      <w:proofErr w:type="spellStart"/>
+      <w:r>
+        <w:rPr>
+          <w:strike/>
+        </w:rPr>
+        <w:t>außerhalb</w:t>
+      </w:r>
+      <w:proofErr w:type="spellEnd"/>
+      <w:r>
+        <w:rPr>
+          <w:strike/>
+        </w:rPr>
+        <w:t xml:space="preserve"> der </w:t>
+      </w:r>
+      <w:proofErr w:type="spellStart"/>
+      <w:r>
+        <w:rPr>
+          <w:strike/>
+        </w:rPr>
+        <w:t>Schleife</w:t>
+      </w:r>
+      <w:proofErr w:type="spellEnd"/>
+      <w:r>
+        <w:rPr>
+          <w:strike/>
+        </w:rPr>
+        <w:t>.</w:t>
       </w:r>
     </w:p>
     <w:p>
@@ -683,7 +945,23 @@
         <w:t>pace ordering is not in-out but out-in.</w:t>
       </w:r>
       <w:r>
-        <w:t xml:space="preserve"> Ordung sollte sein:</w:t>
+        <w:t xml:space="preserve"> </w:t>
+      </w:r>
+      <w:proofErr w:type="spellStart"/>
+      <w:r>
+        <w:t>Ordung</w:t>
+      </w:r>
+      <w:proofErr w:type="spellEnd"/>
+      <w:r>
+        <w:t xml:space="preserve"> </w:t>
+      </w:r>
+      <w:proofErr w:type="spellStart"/>
+      <w:r>
+        <w:t>sollte</w:t>
+      </w:r>
+      <w:proofErr w:type="spellEnd"/>
+      <w:r>
+        <w:t xml:space="preserve"> sein:</w:t>
       </w:r>
     </w:p>
     <w:p>
@@ -752,8 +1030,17 @@
           <w:bCs/>
         </w:rPr>
         <w:lastRenderedPageBreak/>
-        <w:t>2D TSE Pypulseq</w:t>
-      </w:r>
+        <w:t xml:space="preserve">2D TSE </w:t>
+      </w:r>
+      <w:proofErr w:type="spellStart"/>
+      <w:r>
+        <w:rPr>
+          <w:b/>
+          <w:bCs/>
+        </w:rPr>
+        <w:t>Pypulseq</w:t>
+      </w:r>
+      <w:proofErr w:type="spellEnd"/>
     </w:p>
     <w:p>
       <w:r>
@@ -845,13 +1132,26 @@
         <w:t>Simulated ADC signal</w:t>
       </w:r>
       <w:r>
-        <w:t xml:space="preserve">: 6 Echotrains with 16 echoes each </w:t>
-      </w:r>
-    </w:p>
-    <w:p>
-      <w:r>
-        <w:t>1 Echotrain</w:t>
-      </w:r>
+        <w:t xml:space="preserve">: 6 </w:t>
+      </w:r>
+      <w:proofErr w:type="spellStart"/>
+      <w:r>
+        <w:t>Echotrains</w:t>
+      </w:r>
+      <w:proofErr w:type="spellEnd"/>
+      <w:r>
+        <w:t xml:space="preserve"> with 16 echoes each </w:t>
+      </w:r>
+    </w:p>
+    <w:p>
+      <w:r>
+        <w:t xml:space="preserve">1 </w:t>
+      </w:r>
+      <w:proofErr w:type="spellStart"/>
+      <w:r>
+        <w:t>Echotrain</w:t>
+      </w:r>
+      <w:proofErr w:type="spellEnd"/>
     </w:p>
     <w:p>
       <w:r>
@@ -944,8 +1244,21 @@
       <w:pPr>
         <w:spacing w:line="240" w:lineRule="auto"/>
       </w:pPr>
-      <w:r>
-        <w:t>kspace center acquired at least in PE direction!</w:t>
+      <w:proofErr w:type="spellStart"/>
+      <w:r>
+        <w:t>kspace</w:t>
+      </w:r>
+      <w:proofErr w:type="spellEnd"/>
+      <w:r>
+        <w:t xml:space="preserve"> </w:t>
+      </w:r>
+      <w:proofErr w:type="spellStart"/>
+      <w:r>
+        <w:t>center</w:t>
+      </w:r>
+      <w:proofErr w:type="spellEnd"/>
+      <w:r>
+        <w:t xml:space="preserve"> acquired at least in PE direction!</w:t>
       </w:r>
     </w:p>
     <w:p>

</xml_diff>

<commit_message>
- added info to change phase of rf90 + rf180 pulse
</commit_message>
<xml_diff>
--- a/Notizen TSE 3D PTB.docx
+++ b/Notizen TSE 3D PTB.docx
@@ -288,7 +288,7 @@
           <w:noProof/>
         </w:rPr>
         <w:drawing>
-          <wp:anchor distT="0" distB="0" distL="114300" distR="114300" simplePos="0" relativeHeight="251658240" behindDoc="1" locked="0" layoutInCell="1" allowOverlap="1" wp14:anchorId="07998629" wp14:editId="5EB0C575">
+          <wp:anchor distT="0" distB="0" distL="114300" distR="114300" simplePos="0" relativeHeight="251658240" behindDoc="1" locked="0" layoutInCell="1" allowOverlap="1" wp14:anchorId="07998629" wp14:editId="16196FCB">
             <wp:simplePos x="0" y="0"/>
             <wp:positionH relativeFrom="column">
               <wp:posOffset>4029075</wp:posOffset>
@@ -438,13 +438,8 @@
     </w:p>
     <w:p>
       <w:r>
-        <w:t xml:space="preserve">1 </w:t>
-      </w:r>
-      <w:proofErr w:type="spellStart"/>
-      <w:r>
-        <w:t>Echotrain</w:t>
-      </w:r>
-      <w:proofErr w:type="spellEnd"/>
+        <w:t>1 Echotrain</w:t>
+      </w:r>
     </w:p>
     <w:p>
       <w:r>
@@ -599,72 +594,8 @@
         <w:rPr>
           <w:strike/>
         </w:rPr>
-        <w:t xml:space="preserve">Spoiler um 180° Puls </w:t>
-      </w:r>
-      <w:proofErr w:type="spellStart"/>
-      <w:r>
-        <w:rPr>
-          <w:strike/>
-        </w:rPr>
-        <w:t>fehlt</w:t>
-      </w:r>
-      <w:proofErr w:type="spellEnd"/>
-      <w:r>
-        <w:rPr>
-          <w:strike/>
-        </w:rPr>
-        <w:t xml:space="preserve"> um </w:t>
-      </w:r>
-      <w:proofErr w:type="spellStart"/>
-      <w:r>
-        <w:rPr>
-          <w:strike/>
-        </w:rPr>
-        <w:t>z.B.</w:t>
-      </w:r>
-      <w:proofErr w:type="spellEnd"/>
-      <w:r>
-        <w:rPr>
-          <w:strike/>
-        </w:rPr>
-        <w:t xml:space="preserve"> FID </w:t>
-      </w:r>
-      <w:proofErr w:type="spellStart"/>
-      <w:r>
-        <w:rPr>
-          <w:strike/>
-        </w:rPr>
-        <w:t>nach</w:t>
-      </w:r>
-      <w:proofErr w:type="spellEnd"/>
-      <w:r>
-        <w:rPr>
-          <w:strike/>
-        </w:rPr>
-        <w:t xml:space="preserve"> 180° </w:t>
-      </w:r>
-      <w:proofErr w:type="spellStart"/>
-      <w:r>
-        <w:rPr>
-          <w:strike/>
-        </w:rPr>
-        <w:t>zu</w:t>
-      </w:r>
-      <w:proofErr w:type="spellEnd"/>
-      <w:r>
-        <w:rPr>
-          <w:strike/>
-        </w:rPr>
-        <w:t xml:space="preserve"> </w:t>
-      </w:r>
-      <w:proofErr w:type="spellStart"/>
-      <w:r>
-        <w:rPr>
-          <w:strike/>
-        </w:rPr>
-        <w:t>unterdrücken</w:t>
-      </w:r>
-      <w:proofErr w:type="spellEnd"/>
+        <w:t>Spoiler um 180° Puls fehlt um z.B. FID nach 180° zu unterdrücken</w:t>
+      </w:r>
     </w:p>
     <w:p>
       <w:pPr>
@@ -681,155 +612,37 @@
         <w:rPr>
           <w:strike/>
         </w:rPr>
-        <w:t xml:space="preserve">Spoiler </w:t>
-      </w:r>
-      <w:proofErr w:type="spellStart"/>
+        <w:t>Spoiler nach</w:t>
+      </w:r>
       <w:r>
         <w:rPr>
           <w:strike/>
         </w:rPr>
-        <w:t>nach</w:t>
-      </w:r>
-      <w:proofErr w:type="spellEnd"/>
+        <w:t xml:space="preserve"> letztem</w:t>
+      </w:r>
       <w:r>
         <w:rPr>
           <w:strike/>
         </w:rPr>
-        <w:t xml:space="preserve"> </w:t>
-      </w:r>
-      <w:proofErr w:type="spellStart"/>
+        <w:t xml:space="preserve"> ADC</w:t>
+      </w:r>
       <w:r>
         <w:rPr>
           <w:strike/>
         </w:rPr>
-        <w:t>letztem</w:t>
-      </w:r>
-      <w:proofErr w:type="spellEnd"/>
+        <w:t xml:space="preserve"> im Echotrain</w:t>
+      </w:r>
       <w:r>
         <w:rPr>
           <w:strike/>
         </w:rPr>
-        <w:t xml:space="preserve"> ADC</w:t>
-      </w:r>
-      <w:r>
-        <w:rPr>
-          <w:strike/>
-        </w:rPr>
-        <w:t xml:space="preserve"> </w:t>
-      </w:r>
-      <w:proofErr w:type="spellStart"/>
-      <w:r>
-        <w:rPr>
-          <w:strike/>
-        </w:rPr>
-        <w:t>im</w:t>
-      </w:r>
-      <w:proofErr w:type="spellEnd"/>
-      <w:r>
-        <w:rPr>
-          <w:strike/>
-        </w:rPr>
-        <w:t xml:space="preserve"> </w:t>
-      </w:r>
-      <w:proofErr w:type="spellStart"/>
-      <w:r>
-        <w:rPr>
-          <w:strike/>
-        </w:rPr>
-        <w:t>Echotrain</w:t>
-      </w:r>
-      <w:proofErr w:type="spellEnd"/>
-      <w:r>
-        <w:rPr>
-          <w:strike/>
-        </w:rPr>
-        <w:t xml:space="preserve"> </w:t>
-      </w:r>
-      <w:proofErr w:type="spellStart"/>
-      <w:r>
-        <w:rPr>
-          <w:strike/>
-        </w:rPr>
-        <w:t>fehlt</w:t>
-      </w:r>
-      <w:proofErr w:type="spellEnd"/>
-      <w:r>
-        <w:rPr>
-          <w:strike/>
-        </w:rPr>
-        <w:t xml:space="preserve"> um </w:t>
-      </w:r>
-      <w:proofErr w:type="spellStart"/>
-      <w:r>
-        <w:rPr>
-          <w:strike/>
-        </w:rPr>
-        <w:t>restliche</w:t>
-      </w:r>
-      <w:proofErr w:type="spellEnd"/>
-      <w:r>
-        <w:rPr>
-          <w:strike/>
-        </w:rPr>
-        <w:t xml:space="preserve"> </w:t>
-      </w:r>
-      <w:proofErr w:type="spellStart"/>
-      <w:r>
-        <w:rPr>
-          <w:strike/>
-        </w:rPr>
-        <w:t>transversale</w:t>
-      </w:r>
-      <w:proofErr w:type="spellEnd"/>
-      <w:r>
-        <w:rPr>
-          <w:strike/>
-        </w:rPr>
-        <w:t xml:space="preserve"> </w:t>
-      </w:r>
-      <w:proofErr w:type="spellStart"/>
-      <w:r>
-        <w:rPr>
-          <w:strike/>
-        </w:rPr>
-        <w:t>Magnetisierung</w:t>
-      </w:r>
-      <w:proofErr w:type="spellEnd"/>
-      <w:r>
-        <w:rPr>
-          <w:strike/>
-        </w:rPr>
-        <w:t xml:space="preserve"> </w:t>
-      </w:r>
-      <w:proofErr w:type="spellStart"/>
-      <w:r>
-        <w:rPr>
-          <w:strike/>
-        </w:rPr>
-        <w:t>zu</w:t>
-      </w:r>
-      <w:proofErr w:type="spellEnd"/>
-      <w:r>
-        <w:rPr>
-          <w:strike/>
-        </w:rPr>
-        <w:t xml:space="preserve"> </w:t>
-      </w:r>
-      <w:proofErr w:type="spellStart"/>
-      <w:r>
-        <w:rPr>
-          <w:strike/>
-        </w:rPr>
-        <w:t>entfernen</w:t>
-      </w:r>
-      <w:proofErr w:type="spellEnd"/>
-    </w:p>
-    <w:p>
-      <w:proofErr w:type="spellStart"/>
+        <w:t xml:space="preserve"> fehlt um restliche transversale Magnetisierung zu entfernen</w:t>
+      </w:r>
+    </w:p>
+    <w:p>
       <w:r>
         <w:t>Gy</w:t>
       </w:r>
-      <w:proofErr w:type="spellEnd"/>
     </w:p>
     <w:p>
       <w:pPr>
@@ -839,51 +652,12 @@
           <w:numId w:val="1"/>
         </w:numPr>
       </w:pPr>
-      <w:proofErr w:type="spellStart"/>
-      <w:r>
-        <w:t>kpspace</w:t>
-      </w:r>
-      <w:proofErr w:type="spellEnd"/>
-      <w:r>
-        <w:t xml:space="preserve"> Zentrum in y </w:t>
-      </w:r>
-      <w:proofErr w:type="spellStart"/>
-      <w:r>
-        <w:t>richtung</w:t>
-      </w:r>
-      <w:proofErr w:type="spellEnd"/>
-      <w:r>
-        <w:t xml:space="preserve"> </w:t>
-      </w:r>
-      <w:proofErr w:type="spellStart"/>
-      <w:r>
-        <w:t>nicht</w:t>
-      </w:r>
-      <w:proofErr w:type="spellEnd"/>
-      <w:r>
-        <w:t xml:space="preserve"> </w:t>
-      </w:r>
-      <w:proofErr w:type="spellStart"/>
-      <w:r>
-        <w:t>gesampled</w:t>
-      </w:r>
-      <w:proofErr w:type="spellEnd"/>
-      <w:r>
-        <w:t xml:space="preserve"> -&gt; </w:t>
-      </w:r>
-      <w:proofErr w:type="spellStart"/>
-      <w:r>
-        <w:t>kein</w:t>
-      </w:r>
-      <w:proofErr w:type="spellEnd"/>
-      <w:r>
-        <w:t xml:space="preserve"> </w:t>
-      </w:r>
-      <w:proofErr w:type="spellStart"/>
-      <w:r>
-        <w:t>Einfluss</w:t>
-      </w:r>
-      <w:proofErr w:type="spellEnd"/>
+      <w:r>
+        <w:t>kpspace Zentrum in y richtung nicht gesampled</w:t>
+      </w:r>
+      <w:r>
+        <w:t xml:space="preserve"> -&gt; kein Einfluss</w:t>
+      </w:r>
     </w:p>
     <w:p>
       <w:pPr>
@@ -891,47 +665,24 @@
           <w:strike/>
         </w:rPr>
       </w:pPr>
-      <w:proofErr w:type="spellStart"/>
       <w:r>
         <w:rPr>
           <w:strike/>
         </w:rPr>
-        <w:t>TRfill</w:t>
-      </w:r>
-      <w:proofErr w:type="spellEnd"/>
-      <w:r>
+        <w:t>TRfill für Dummies muss außerhalb der Schleife.</w:t>
+      </w:r>
+    </w:p>
+    <w:p>
+      <w:pPr>
         <w:rPr>
           <w:strike/>
         </w:rPr>
-        <w:t xml:space="preserve"> für Dummies muss </w:t>
-      </w:r>
-      <w:proofErr w:type="spellStart"/>
+      </w:pPr>
       <w:r>
         <w:rPr>
           <w:strike/>
         </w:rPr>
-        <w:t>außerhalb</w:t>
-      </w:r>
-      <w:proofErr w:type="spellEnd"/>
-      <w:r>
-        <w:rPr>
-          <w:strike/>
-        </w:rPr>
-        <w:t xml:space="preserve"> der </w:t>
-      </w:r>
-      <w:proofErr w:type="spellStart"/>
-      <w:r>
-        <w:rPr>
-          <w:strike/>
-        </w:rPr>
-        <w:t>Schleife</w:t>
-      </w:r>
-      <w:proofErr w:type="spellEnd"/>
-      <w:r>
-        <w:rPr>
-          <w:strike/>
-        </w:rPr>
-        <w:t>.</w:t>
+        <w:t>changed phase of 90/180 pulse from 0/90 to 90/0</w:t>
       </w:r>
     </w:p>
     <w:p>
@@ -945,23 +696,7 @@
         <w:t>pace ordering is not in-out but out-in.</w:t>
       </w:r>
       <w:r>
-        <w:t xml:space="preserve"> </w:t>
-      </w:r>
-      <w:proofErr w:type="spellStart"/>
-      <w:r>
-        <w:t>Ordung</w:t>
-      </w:r>
-      <w:proofErr w:type="spellEnd"/>
-      <w:r>
-        <w:t xml:space="preserve"> </w:t>
-      </w:r>
-      <w:proofErr w:type="spellStart"/>
-      <w:r>
-        <w:t>sollte</w:t>
-      </w:r>
-      <w:proofErr w:type="spellEnd"/>
-      <w:r>
-        <w:t xml:space="preserve"> sein:</w:t>
+        <w:t xml:space="preserve"> Ordung sollte sein:</w:t>
       </w:r>
     </w:p>
     <w:p>
@@ -998,12 +733,12 @@
     </w:p>
     <w:p>
       <w:r>
+        <w:lastRenderedPageBreak/>
         <w:t>Gradient optimization (slicing)</w:t>
       </w:r>
     </w:p>
     <w:p>
       <w:r>
-        <w:lastRenderedPageBreak/>
         <w:t>Ramp sampling</w:t>
       </w:r>
     </w:p>
@@ -1030,17 +765,8 @@
           <w:bCs/>
         </w:rPr>
         <w:lastRenderedPageBreak/>
-        <w:t xml:space="preserve">2D TSE </w:t>
-      </w:r>
-      <w:proofErr w:type="spellStart"/>
-      <w:r>
-        <w:rPr>
-          <w:b/>
-          <w:bCs/>
-        </w:rPr>
-        <w:t>Pypulseq</w:t>
-      </w:r>
-      <w:proofErr w:type="spellEnd"/>
+        <w:t>2D TSE Pypulseq</w:t>
+      </w:r>
     </w:p>
     <w:p>
       <w:r>
@@ -1132,26 +858,13 @@
         <w:t>Simulated ADC signal</w:t>
       </w:r>
       <w:r>
-        <w:t xml:space="preserve">: 6 </w:t>
-      </w:r>
-      <w:proofErr w:type="spellStart"/>
-      <w:r>
-        <w:t>Echotrains</w:t>
-      </w:r>
-      <w:proofErr w:type="spellEnd"/>
-      <w:r>
-        <w:t xml:space="preserve"> with 16 echoes each </w:t>
-      </w:r>
-    </w:p>
-    <w:p>
-      <w:r>
-        <w:t xml:space="preserve">1 </w:t>
-      </w:r>
-      <w:proofErr w:type="spellStart"/>
-      <w:r>
-        <w:t>Echotrain</w:t>
-      </w:r>
-      <w:proofErr w:type="spellEnd"/>
+        <w:t xml:space="preserve">: 6 Echotrains with 16 echoes each </w:t>
+      </w:r>
+    </w:p>
+    <w:p>
+      <w:r>
+        <w:t>1 Echotrain</w:t>
+      </w:r>
     </w:p>
     <w:p>
       <w:r>
@@ -1244,21 +957,8 @@
       <w:pPr>
         <w:spacing w:line="240" w:lineRule="auto"/>
       </w:pPr>
-      <w:proofErr w:type="spellStart"/>
-      <w:r>
-        <w:t>kspace</w:t>
-      </w:r>
-      <w:proofErr w:type="spellEnd"/>
-      <w:r>
-        <w:t xml:space="preserve"> </w:t>
-      </w:r>
-      <w:proofErr w:type="spellStart"/>
-      <w:r>
-        <w:t>center</w:t>
-      </w:r>
-      <w:proofErr w:type="spellEnd"/>
-      <w:r>
-        <w:t xml:space="preserve"> acquired at least in PE direction!</w:t>
+      <w:r>
+        <w:t>kspace center acquired at least in PE direction!</w:t>
       </w:r>
     </w:p>
     <w:p>

</xml_diff>

<commit_message>
- commented set_definition lines since simulation threw error
</commit_message>
<xml_diff>
--- a/Notizen TSE 3D PTB.docx
+++ b/Notizen TSE 3D PTB.docx
@@ -288,7 +288,7 @@
           <w:noProof/>
         </w:rPr>
         <w:drawing>
-          <wp:anchor distT="0" distB="0" distL="114300" distR="114300" simplePos="0" relativeHeight="251658240" behindDoc="1" locked="0" layoutInCell="1" allowOverlap="1" wp14:anchorId="07998629" wp14:editId="5EB0C575">
+          <wp:anchor distT="0" distB="0" distL="114300" distR="114300" simplePos="0" relativeHeight="251658240" behindDoc="1" locked="0" layoutInCell="1" allowOverlap="1" wp14:anchorId="07998629" wp14:editId="3732C035">
             <wp:simplePos x="0" y="0"/>
             <wp:positionH relativeFrom="column">
               <wp:posOffset>4029075</wp:posOffset>
@@ -438,13 +438,8 @@
     </w:p>
     <w:p>
       <w:r>
-        <w:t xml:space="preserve">1 </w:t>
-      </w:r>
-      <w:proofErr w:type="spellStart"/>
-      <w:r>
-        <w:t>Echotrain</w:t>
-      </w:r>
-      <w:proofErr w:type="spellEnd"/>
+        <w:t>1 Echotrain</w:t>
+      </w:r>
     </w:p>
     <w:p>
       <w:r>
@@ -599,72 +594,8 @@
         <w:rPr>
           <w:strike/>
         </w:rPr>
-        <w:t xml:space="preserve">Spoiler um 180° Puls </w:t>
-      </w:r>
-      <w:proofErr w:type="spellStart"/>
-      <w:r>
-        <w:rPr>
-          <w:strike/>
-        </w:rPr>
-        <w:t>fehlt</w:t>
-      </w:r>
-      <w:proofErr w:type="spellEnd"/>
-      <w:r>
-        <w:rPr>
-          <w:strike/>
-        </w:rPr>
-        <w:t xml:space="preserve"> um </w:t>
-      </w:r>
-      <w:proofErr w:type="spellStart"/>
-      <w:r>
-        <w:rPr>
-          <w:strike/>
-        </w:rPr>
-        <w:t>z.B.</w:t>
-      </w:r>
-      <w:proofErr w:type="spellEnd"/>
-      <w:r>
-        <w:rPr>
-          <w:strike/>
-        </w:rPr>
-        <w:t xml:space="preserve"> FID </w:t>
-      </w:r>
-      <w:proofErr w:type="spellStart"/>
-      <w:r>
-        <w:rPr>
-          <w:strike/>
-        </w:rPr>
-        <w:t>nach</w:t>
-      </w:r>
-      <w:proofErr w:type="spellEnd"/>
-      <w:r>
-        <w:rPr>
-          <w:strike/>
-        </w:rPr>
-        <w:t xml:space="preserve"> 180° </w:t>
-      </w:r>
-      <w:proofErr w:type="spellStart"/>
-      <w:r>
-        <w:rPr>
-          <w:strike/>
-        </w:rPr>
-        <w:t>zu</w:t>
-      </w:r>
-      <w:proofErr w:type="spellEnd"/>
-      <w:r>
-        <w:rPr>
-          <w:strike/>
-        </w:rPr>
-        <w:t xml:space="preserve"> </w:t>
-      </w:r>
-      <w:proofErr w:type="spellStart"/>
-      <w:r>
-        <w:rPr>
-          <w:strike/>
-        </w:rPr>
-        <w:t>unterdrücken</w:t>
-      </w:r>
-      <w:proofErr w:type="spellEnd"/>
+        <w:t>Spoiler um 180° Puls fehlt um z.B. FID nach 180° zu unterdrücken</w:t>
+      </w:r>
     </w:p>
     <w:p>
       <w:pPr>
@@ -681,155 +612,37 @@
         <w:rPr>
           <w:strike/>
         </w:rPr>
-        <w:t xml:space="preserve">Spoiler </w:t>
-      </w:r>
-      <w:proofErr w:type="spellStart"/>
+        <w:t>Spoiler nach</w:t>
+      </w:r>
       <w:r>
         <w:rPr>
           <w:strike/>
         </w:rPr>
-        <w:t>nach</w:t>
-      </w:r>
-      <w:proofErr w:type="spellEnd"/>
+        <w:t xml:space="preserve"> letztem</w:t>
+      </w:r>
       <w:r>
         <w:rPr>
           <w:strike/>
         </w:rPr>
-        <w:t xml:space="preserve"> </w:t>
-      </w:r>
-      <w:proofErr w:type="spellStart"/>
+        <w:t xml:space="preserve"> ADC</w:t>
+      </w:r>
       <w:r>
         <w:rPr>
           <w:strike/>
         </w:rPr>
-        <w:t>letztem</w:t>
-      </w:r>
-      <w:proofErr w:type="spellEnd"/>
+        <w:t xml:space="preserve"> im Echotrain</w:t>
+      </w:r>
       <w:r>
         <w:rPr>
           <w:strike/>
         </w:rPr>
-        <w:t xml:space="preserve"> ADC</w:t>
-      </w:r>
-      <w:r>
-        <w:rPr>
-          <w:strike/>
-        </w:rPr>
-        <w:t xml:space="preserve"> </w:t>
-      </w:r>
-      <w:proofErr w:type="spellStart"/>
-      <w:r>
-        <w:rPr>
-          <w:strike/>
-        </w:rPr>
-        <w:t>im</w:t>
-      </w:r>
-      <w:proofErr w:type="spellEnd"/>
-      <w:r>
-        <w:rPr>
-          <w:strike/>
-        </w:rPr>
-        <w:t xml:space="preserve"> </w:t>
-      </w:r>
-      <w:proofErr w:type="spellStart"/>
-      <w:r>
-        <w:rPr>
-          <w:strike/>
-        </w:rPr>
-        <w:t>Echotrain</w:t>
-      </w:r>
-      <w:proofErr w:type="spellEnd"/>
-      <w:r>
-        <w:rPr>
-          <w:strike/>
-        </w:rPr>
-        <w:t xml:space="preserve"> </w:t>
-      </w:r>
-      <w:proofErr w:type="spellStart"/>
-      <w:r>
-        <w:rPr>
-          <w:strike/>
-        </w:rPr>
-        <w:t>fehlt</w:t>
-      </w:r>
-      <w:proofErr w:type="spellEnd"/>
-      <w:r>
-        <w:rPr>
-          <w:strike/>
-        </w:rPr>
-        <w:t xml:space="preserve"> um </w:t>
-      </w:r>
-      <w:proofErr w:type="spellStart"/>
-      <w:r>
-        <w:rPr>
-          <w:strike/>
-        </w:rPr>
-        <w:t>restliche</w:t>
-      </w:r>
-      <w:proofErr w:type="spellEnd"/>
-      <w:r>
-        <w:rPr>
-          <w:strike/>
-        </w:rPr>
-        <w:t xml:space="preserve"> </w:t>
-      </w:r>
-      <w:proofErr w:type="spellStart"/>
-      <w:r>
-        <w:rPr>
-          <w:strike/>
-        </w:rPr>
-        <w:t>transversale</w:t>
-      </w:r>
-      <w:proofErr w:type="spellEnd"/>
-      <w:r>
-        <w:rPr>
-          <w:strike/>
-        </w:rPr>
-        <w:t xml:space="preserve"> </w:t>
-      </w:r>
-      <w:proofErr w:type="spellStart"/>
-      <w:r>
-        <w:rPr>
-          <w:strike/>
-        </w:rPr>
-        <w:t>Magnetisierung</w:t>
-      </w:r>
-      <w:proofErr w:type="spellEnd"/>
-      <w:r>
-        <w:rPr>
-          <w:strike/>
-        </w:rPr>
-        <w:t xml:space="preserve"> </w:t>
-      </w:r>
-      <w:proofErr w:type="spellStart"/>
-      <w:r>
-        <w:rPr>
-          <w:strike/>
-        </w:rPr>
-        <w:t>zu</w:t>
-      </w:r>
-      <w:proofErr w:type="spellEnd"/>
-      <w:r>
-        <w:rPr>
-          <w:strike/>
-        </w:rPr>
-        <w:t xml:space="preserve"> </w:t>
-      </w:r>
-      <w:proofErr w:type="spellStart"/>
-      <w:r>
-        <w:rPr>
-          <w:strike/>
-        </w:rPr>
-        <w:t>entfernen</w:t>
-      </w:r>
-      <w:proofErr w:type="spellEnd"/>
-    </w:p>
-    <w:p>
-      <w:proofErr w:type="spellStart"/>
+        <w:t xml:space="preserve"> fehlt um restliche transversale Magnetisierung zu entfernen</w:t>
+      </w:r>
+    </w:p>
+    <w:p>
       <w:r>
         <w:t>Gy</w:t>
       </w:r>
-      <w:proofErr w:type="spellEnd"/>
     </w:p>
     <w:p>
       <w:pPr>
@@ -839,99 +652,11 @@
           <w:numId w:val="1"/>
         </w:numPr>
       </w:pPr>
-      <w:proofErr w:type="spellStart"/>
-      <w:r>
-        <w:t>kpspace</w:t>
-      </w:r>
-      <w:proofErr w:type="spellEnd"/>
-      <w:r>
-        <w:t xml:space="preserve"> Zentrum in y </w:t>
-      </w:r>
-      <w:proofErr w:type="spellStart"/>
-      <w:r>
-        <w:t>richtung</w:t>
-      </w:r>
-      <w:proofErr w:type="spellEnd"/>
-      <w:r>
-        <w:t xml:space="preserve"> </w:t>
-      </w:r>
-      <w:proofErr w:type="spellStart"/>
-      <w:r>
-        <w:t>nicht</w:t>
-      </w:r>
-      <w:proofErr w:type="spellEnd"/>
-      <w:r>
-        <w:t xml:space="preserve"> </w:t>
-      </w:r>
-      <w:proofErr w:type="spellStart"/>
-      <w:r>
-        <w:t>gesampled</w:t>
-      </w:r>
-      <w:proofErr w:type="spellEnd"/>
-      <w:r>
-        <w:t xml:space="preserve"> -&gt; </w:t>
-      </w:r>
-      <w:proofErr w:type="spellStart"/>
-      <w:r>
-        <w:t>kein</w:t>
-      </w:r>
-      <w:proofErr w:type="spellEnd"/>
-      <w:r>
-        <w:t xml:space="preserve"> </w:t>
-      </w:r>
-      <w:proofErr w:type="spellStart"/>
-      <w:r>
-        <w:t>Einfluss</w:t>
-      </w:r>
-      <w:proofErr w:type="spellEnd"/>
-    </w:p>
-    <w:p>
-      <w:pPr>
-        <w:rPr>
-          <w:strike/>
-        </w:rPr>
-      </w:pPr>
-      <w:proofErr w:type="spellStart"/>
-      <w:r>
-        <w:rPr>
-          <w:strike/>
-        </w:rPr>
-        <w:t>TRfill</w:t>
-      </w:r>
-      <w:proofErr w:type="spellEnd"/>
-      <w:r>
-        <w:rPr>
-          <w:strike/>
-        </w:rPr>
-        <w:t xml:space="preserve"> für Dummies muss </w:t>
-      </w:r>
-      <w:proofErr w:type="spellStart"/>
-      <w:r>
-        <w:rPr>
-          <w:strike/>
-        </w:rPr>
-        <w:t>außerhalb</w:t>
-      </w:r>
-      <w:proofErr w:type="spellEnd"/>
-      <w:r>
-        <w:rPr>
-          <w:strike/>
-        </w:rPr>
-        <w:t xml:space="preserve"> der </w:t>
-      </w:r>
-      <w:proofErr w:type="spellStart"/>
-      <w:r>
-        <w:rPr>
-          <w:strike/>
-        </w:rPr>
-        <w:t>Schleife</w:t>
-      </w:r>
-      <w:proofErr w:type="spellEnd"/>
-      <w:r>
-        <w:rPr>
-          <w:strike/>
-        </w:rPr>
-        <w:t>.</w:t>
+      <w:r>
+        <w:t>kpspace Zentrum in y richtung nicht gesampled</w:t>
+      </w:r>
+      <w:r>
+        <w:t xml:space="preserve"> -&gt; kein Einfluss</w:t>
       </w:r>
     </w:p>
     <w:p>
@@ -945,23 +670,7 @@
         <w:t>pace ordering is not in-out but out-in.</w:t>
       </w:r>
       <w:r>
-        <w:t xml:space="preserve"> </w:t>
-      </w:r>
-      <w:proofErr w:type="spellStart"/>
-      <w:r>
-        <w:t>Ordung</w:t>
-      </w:r>
-      <w:proofErr w:type="spellEnd"/>
-      <w:r>
-        <w:t xml:space="preserve"> </w:t>
-      </w:r>
-      <w:proofErr w:type="spellStart"/>
-      <w:r>
-        <w:t>sollte</w:t>
-      </w:r>
-      <w:proofErr w:type="spellEnd"/>
-      <w:r>
-        <w:t xml:space="preserve"> sein:</w:t>
+        <w:t xml:space="preserve"> Ordung sollte sein:</w:t>
       </w:r>
     </w:p>
     <w:p>
@@ -1003,12 +712,12 @@
     </w:p>
     <w:p>
       <w:r>
+        <w:t>Ramp sampling</w:t>
+      </w:r>
+    </w:p>
+    <w:p>
+      <w:r>
         <w:lastRenderedPageBreak/>
-        <w:t>Ramp sampling</w:t>
-      </w:r>
-    </w:p>
-    <w:p>
-      <w:r>
         <w:t>Parallel imaging / Compressed sensing</w:t>
       </w:r>
     </w:p>
@@ -1030,17 +739,8 @@
           <w:bCs/>
         </w:rPr>
         <w:lastRenderedPageBreak/>
-        <w:t xml:space="preserve">2D TSE </w:t>
-      </w:r>
-      <w:proofErr w:type="spellStart"/>
-      <w:r>
-        <w:rPr>
-          <w:b/>
-          <w:bCs/>
-        </w:rPr>
-        <w:t>Pypulseq</w:t>
-      </w:r>
-      <w:proofErr w:type="spellEnd"/>
+        <w:t>2D TSE Pypulseq</w:t>
+      </w:r>
     </w:p>
     <w:p>
       <w:r>
@@ -1132,26 +832,13 @@
         <w:t>Simulated ADC signal</w:t>
       </w:r>
       <w:r>
-        <w:t xml:space="preserve">: 6 </w:t>
-      </w:r>
-      <w:proofErr w:type="spellStart"/>
-      <w:r>
-        <w:t>Echotrains</w:t>
-      </w:r>
-      <w:proofErr w:type="spellEnd"/>
-      <w:r>
-        <w:t xml:space="preserve"> with 16 echoes each </w:t>
-      </w:r>
-    </w:p>
-    <w:p>
-      <w:r>
-        <w:t xml:space="preserve">1 </w:t>
-      </w:r>
-      <w:proofErr w:type="spellStart"/>
-      <w:r>
-        <w:t>Echotrain</w:t>
-      </w:r>
-      <w:proofErr w:type="spellEnd"/>
+        <w:t xml:space="preserve">: 6 Echotrains with 16 echoes each </w:t>
+      </w:r>
+    </w:p>
+    <w:p>
+      <w:r>
+        <w:t>1 Echotrain</w:t>
+      </w:r>
     </w:p>
     <w:p>
       <w:r>
@@ -1244,21 +931,8 @@
       <w:pPr>
         <w:spacing w:line="240" w:lineRule="auto"/>
       </w:pPr>
-      <w:proofErr w:type="spellStart"/>
-      <w:r>
-        <w:t>kspace</w:t>
-      </w:r>
-      <w:proofErr w:type="spellEnd"/>
-      <w:r>
-        <w:t xml:space="preserve"> </w:t>
-      </w:r>
-      <w:proofErr w:type="spellStart"/>
-      <w:r>
-        <w:t>center</w:t>
-      </w:r>
-      <w:proofErr w:type="spellEnd"/>
-      <w:r>
-        <w:t xml:space="preserve"> acquired at least in PE direction!</w:t>
+      <w:r>
+        <w:t>kspace center acquired at least in PE direction!</w:t>
       </w:r>
     </w:p>
     <w:p>

</xml_diff>